<commit_message>
[Doc]: Fix annotation in docs
</commit_message>
<xml_diff>
--- a/reports/D02/Group/02 Requirements - Group.docx
+++ b/reports/D02/Group/02 Requirements - Group.docx
@@ -355,12 +355,14 @@
                   </w:rPr>
                   <w:t xml:space="preserve"> </w:t>
                 </w:r>
+                <w:proofErr w:type="spellStart"/>
                 <w:r>
                   <w:rPr>
                     <w:rFonts w:asciiTheme="majorHAnsi" w:hAnsiTheme="majorHAnsi" w:cstheme="majorHAnsi"/>
                   </w:rPr>
                   <w:t>davguifer</w:t>
                 </w:r>
+                <w:proofErr w:type="spellEnd"/>
                 <w:r>
                   <w:rPr>
                     <w:rFonts w:asciiTheme="majorHAnsi" w:hAnsiTheme="majorHAnsi" w:cstheme="majorHAnsi"/>
@@ -483,24 +485,28 @@
                   </w:rPr>
                   <w:t xml:space="preserve"> </w:t>
                 </w:r>
+                <w:proofErr w:type="spellStart"/>
                 <w:r>
                   <w:rPr>
                     <w:rFonts w:asciiTheme="majorHAnsi" w:hAnsiTheme="majorHAnsi" w:cstheme="majorHAnsi"/>
                   </w:rPr>
                   <w:t>Desarrollador</w:t>
                 </w:r>
+                <w:proofErr w:type="spellEnd"/>
                 <w:r>
                   <w:rPr>
                     <w:rFonts w:asciiTheme="majorHAnsi" w:hAnsiTheme="majorHAnsi" w:cstheme="majorHAnsi"/>
                   </w:rPr>
                   <w:t xml:space="preserve">, </w:t>
                 </w:r>
+                <w:proofErr w:type="spellStart"/>
                 <w:r>
                   <w:rPr>
                     <w:rFonts w:asciiTheme="majorHAnsi" w:hAnsiTheme="majorHAnsi" w:cstheme="majorHAnsi"/>
                   </w:rPr>
                   <w:t>Gerente</w:t>
                 </w:r>
+                <w:proofErr w:type="spellEnd"/>
               </w:sdtContent>
             </w:sdt>
             <w:permEnd w:id="415123737"/>
@@ -756,11 +762,19 @@
                 <w:text/>
               </w:sdtPr>
               <w:sdtContent>
+                <w:proofErr w:type="spellStart"/>
                 <w:r>
                   <w:rPr>
                     <w:rFonts w:asciiTheme="majorHAnsi" w:hAnsiTheme="majorHAnsi" w:cstheme="majorHAnsi"/>
                   </w:rPr>
-                  <w:t>Desarrollador, Tester</w:t>
+                  <w:t>Desarrollador</w:t>
+                </w:r>
+                <w:proofErr w:type="spellEnd"/>
+                <w:r>
+                  <w:rPr>
+                    <w:rFonts w:asciiTheme="majorHAnsi" w:hAnsiTheme="majorHAnsi" w:cstheme="majorHAnsi"/>
+                  </w:rPr>
+                  <w:t>, Tester</w:t>
                 </w:r>
                 <w:r>
                   <w:rPr>
@@ -1042,12 +1056,28 @@
                   </w:rPr>
                   <w:t xml:space="preserve"> </w:t>
                 </w:r>
+                <w:proofErr w:type="spellStart"/>
                 <w:r>
                   <w:rPr>
                     <w:rFonts w:asciiTheme="majorHAnsi" w:hAnsiTheme="majorHAnsi" w:cstheme="majorHAnsi"/>
                   </w:rPr>
-                  <w:t>Desarrollador, Analista</w:t>
+                  <w:t>Desarrollador</w:t>
                 </w:r>
+                <w:proofErr w:type="spellEnd"/>
+                <w:r>
+                  <w:rPr>
+                    <w:rFonts w:asciiTheme="majorHAnsi" w:hAnsiTheme="majorHAnsi" w:cstheme="majorHAnsi"/>
+                  </w:rPr>
+                  <w:t xml:space="preserve">, </w:t>
+                </w:r>
+                <w:proofErr w:type="spellStart"/>
+                <w:r>
+                  <w:rPr>
+                    <w:rFonts w:asciiTheme="majorHAnsi" w:hAnsiTheme="majorHAnsi" w:cstheme="majorHAnsi"/>
+                  </w:rPr>
+                  <w:t>Analista</w:t>
+                </w:r>
+                <w:proofErr w:type="spellEnd"/>
               </w:sdtContent>
             </w:sdt>
             <w:permEnd w:id="1983335098"/>
@@ -1181,12 +1211,14 @@
                   </w:rPr>
                   <w:t xml:space="preserve"> </w:t>
                 </w:r>
+                <w:proofErr w:type="spellStart"/>
                 <w:r>
                   <w:rPr>
                     <w:rFonts w:asciiTheme="majorHAnsi" w:hAnsiTheme="majorHAnsi" w:cstheme="majorHAnsi"/>
                   </w:rPr>
                   <w:t>davvarmun</w:t>
                 </w:r>
+                <w:proofErr w:type="spellEnd"/>
                 <w:r>
                   <w:rPr>
                     <w:rFonts w:asciiTheme="majorHAnsi" w:hAnsiTheme="majorHAnsi" w:cstheme="majorHAnsi"/>
@@ -1303,11 +1335,19 @@
                 <w:text/>
               </w:sdtPr>
               <w:sdtContent>
+                <w:proofErr w:type="spellStart"/>
                 <w:r>
                   <w:rPr>
                     <w:rFonts w:asciiTheme="majorHAnsi" w:hAnsiTheme="majorHAnsi" w:cstheme="majorHAnsi"/>
                   </w:rPr>
-                  <w:t>Desarrollador, Tester</w:t>
+                  <w:t>Desarrollador</w:t>
+                </w:r>
+                <w:proofErr w:type="spellEnd"/>
+                <w:r>
+                  <w:rPr>
+                    <w:rFonts w:asciiTheme="majorHAnsi" w:hAnsiTheme="majorHAnsi" w:cstheme="majorHAnsi"/>
+                  </w:rPr>
+                  <w:t>, Tester</w:t>
                 </w:r>
                 <w:r>
                   <w:rPr>
@@ -1571,12 +1611,28 @@
                 <w:text/>
               </w:sdtPr>
               <w:sdtContent>
+                <w:proofErr w:type="spellStart"/>
                 <w:r>
                   <w:rPr>
                     <w:rFonts w:asciiTheme="majorHAnsi" w:hAnsiTheme="majorHAnsi" w:cstheme="majorHAnsi"/>
                   </w:rPr>
-                  <w:t>Desarrollador, Operador</w:t>
+                  <w:t>Desarrollador</w:t>
                 </w:r>
+                <w:proofErr w:type="spellEnd"/>
+                <w:r>
+                  <w:rPr>
+                    <w:rFonts w:asciiTheme="majorHAnsi" w:hAnsiTheme="majorHAnsi" w:cstheme="majorHAnsi"/>
+                  </w:rPr>
+                  <w:t xml:space="preserve">, </w:t>
+                </w:r>
+                <w:proofErr w:type="spellStart"/>
+                <w:r>
+                  <w:rPr>
+                    <w:rFonts w:asciiTheme="majorHAnsi" w:hAnsiTheme="majorHAnsi" w:cstheme="majorHAnsi"/>
+                  </w:rPr>
+                  <w:t>Operador</w:t>
+                </w:r>
+                <w:proofErr w:type="spellEnd"/>
                 <w:r>
                   <w:rPr>
                     <w:rFonts w:asciiTheme="majorHAnsi" w:hAnsiTheme="majorHAnsi" w:cstheme="majorHAnsi"/>
@@ -1678,7 +1734,21 @@
                   <w:rPr>
                     <w:rFonts w:asciiTheme="majorHAnsi" w:hAnsiTheme="majorHAnsi" w:cstheme="majorHAnsi"/>
                   </w:rPr>
-                  <w:t xml:space="preserve"> febrero 1</w:t>
+                  <w:t xml:space="preserve"> </w:t>
+                </w:r>
+                <w:proofErr w:type="spellStart"/>
+                <w:r>
+                  <w:rPr>
+                    <w:rFonts w:asciiTheme="majorHAnsi" w:hAnsiTheme="majorHAnsi" w:cstheme="majorHAnsi"/>
+                  </w:rPr>
+                  <w:t>febrero</w:t>
+                </w:r>
+                <w:proofErr w:type="spellEnd"/>
+                <w:r>
+                  <w:rPr>
+                    <w:rFonts w:asciiTheme="majorHAnsi" w:hAnsiTheme="majorHAnsi" w:cstheme="majorHAnsi"/>
+                  </w:rPr>
+                  <w:t xml:space="preserve"> 1</w:t>
                 </w:r>
                 <w:r>
                   <w:rPr>
@@ -2793,6 +2863,7 @@
         <w:sdtPr>
           <w:rPr>
             <w:rFonts w:asciiTheme="majorHAnsi" w:hAnsiTheme="majorHAnsi" w:cstheme="majorHAnsi"/>
+            <w:u w:val="single"/>
           </w:rPr>
           <w:tag w:val="Verdict"/>
           <w:id w:val="-2141259501"/>
@@ -2806,8 +2877,23 @@
           <w:r>
             <w:rPr>
               <w:rFonts w:asciiTheme="majorHAnsi" w:hAnsiTheme="majorHAnsi" w:cstheme="majorHAnsi"/>
-            </w:rPr>
-            <w:t xml:space="preserve">    </w:t>
+              <w:u w:val="single"/>
+            </w:rPr>
+            <w:t xml:space="preserve">  </w:t>
+          </w:r>
+          <w:r>
+            <w:rPr>
+              <w:rFonts w:asciiTheme="majorHAnsi" w:hAnsiTheme="majorHAnsi" w:cstheme="majorHAnsi"/>
+              <w:u w:val="single"/>
+            </w:rPr>
+            <w:t>X</w:t>
+          </w:r>
+          <w:r>
+            <w:rPr>
+              <w:rFonts w:asciiTheme="majorHAnsi" w:hAnsiTheme="majorHAnsi" w:cstheme="majorHAnsi"/>
+              <w:u w:val="single"/>
+            </w:rPr>
+            <w:t xml:space="preserve">  </w:t>
           </w:r>
         </w:sdtContent>
       </w:sdt>
@@ -9794,18 +9880,6 @@
     <w:pitch w:val="fixed"/>
     <w:sig w:usb0="E00002FF" w:usb1="6AC7FDFB" w:usb2="08000012" w:usb3="00000000" w:csb0="0002009F" w:csb1="00000000"/>
   </w:font>
-  <w:font w:name="Aptos">
-    <w:charset w:val="00"/>
-    <w:family w:val="swiss"/>
-    <w:pitch w:val="variable"/>
-    <w:sig w:usb0="20000287" w:usb1="00000003" w:usb2="00000000" w:usb3="00000000" w:csb0="0000019F" w:csb1="00000000"/>
-  </w:font>
-  <w:font w:name="Aptos Display">
-    <w:charset w:val="00"/>
-    <w:family w:val="swiss"/>
-    <w:pitch w:val="variable"/>
-    <w:sig w:usb0="20000287" w:usb1="00000003" w:usb2="00000000" w:usb3="00000000" w:csb0="0000019F" w:csb1="00000000"/>
-  </w:font>
 </w:fonts>
 </file>
 
@@ -9828,6 +9902,7 @@
     <w:rsidRoot w:val="006B2BEC"/>
     <w:rsid w:val="000029BF"/>
     <w:rsid w:val="000F46E9"/>
+    <w:rsid w:val="00293C8A"/>
     <w:rsid w:val="005B345F"/>
     <w:rsid w:val="006B2BEC"/>
     <w:rsid w:val="00D753F5"/>

</xml_diff>